<commit_message>
Add mask input, fix couple of bugs, add small improvments
</commit_message>
<xml_diff>
--- a/docs/test.docx
+++ b/docs/test.docx
@@ -183,25 +183,7 @@
           <w:rtl w:val="0"/>
           <w:lang w:val="en-US"/>
         </w:rPr>
-        <w:t>{patient.fullname</w:t>
-      </w:r>
-      <w:r>
-        <w:rPr>
-          <w:sz w:val="20"/>
-          <w:szCs w:val="20"/>
-          <w:rtl w:val="0"/>
-          <w:lang w:val="en-US"/>
-        </w:rPr>
-        <w:t xml:space="preserve"> | initials</w:t>
-      </w:r>
-      <w:r>
-        <w:rPr>
-          <w:sz w:val="20"/>
-          <w:szCs w:val="20"/>
-          <w:rtl w:val="0"/>
-          <w:lang w:val="en-US"/>
-        </w:rPr>
-        <w:t>}</w:t>
+        <w:t>{patient.fullname | initials}</w:t>
       </w:r>
     </w:p>
     <w:p>
@@ -243,7 +225,7 @@
           <w:rtl w:val="0"/>
           <w:lang w:val="en-US"/>
         </w:rPr>
-        <w:t>{patient.birthdateStr}</w:t>
+        <w:t>{patient.birthdate}</w:t>
       </w:r>
       <w:r>
         <w:rPr>
@@ -417,7 +399,52 @@
           <w:rtl w:val="0"/>
           <w:lang w:val="en-US"/>
         </w:rPr>
-        <w:t>{patient.arrivalAtStr}</w:t>
+        <w:t>{patient.arrivalAt</w:t>
+      </w:r>
+      <w:r>
+        <w:rPr>
+          <w:sz w:val="20"/>
+          <w:szCs w:val="20"/>
+          <w:rtl w:val="0"/>
+          <w:lang w:val="en-US"/>
+        </w:rPr>
+        <w:t xml:space="preserve"> | date:</w:t>
+      </w:r>
+      <w:r>
+        <w:rPr>
+          <w:sz w:val="20"/>
+          <w:szCs w:val="20"/>
+          <w:rtl w:val="0"/>
+          <w:lang w:val="en-US"/>
+        </w:rPr>
+        <w:t>’</w:t>
+      </w:r>
+      <w:r>
+        <w:rPr>
+          <w:sz w:val="20"/>
+          <w:szCs w:val="20"/>
+          <w:rtl w:val="0"/>
+          <w:lang w:val="en-US"/>
+        </w:rPr>
+        <w:t>D.MM.Y</w:t>
+      </w:r>
+      <w:r>
+        <w:rPr>
+          <w:sz w:val="20"/>
+          <w:szCs w:val="20"/>
+          <w:rtl w:val="0"/>
+          <w:lang w:val="en-US"/>
+        </w:rPr>
+        <w:t>’</w:t>
+      </w:r>
+      <w:r>
+        <w:rPr>
+          <w:sz w:val="20"/>
+          <w:szCs w:val="20"/>
+          <w:rtl w:val="0"/>
+          <w:lang w:val="en-US"/>
+        </w:rPr>
+        <w:t>}</w:t>
       </w:r>
       <w:r>
         <w:rPr>
@@ -453,7 +480,52 @@
           <w:rtl w:val="0"/>
           <w:lang w:val="en-US"/>
         </w:rPr>
-        <w:t>{patient.departureAtStr}</w:t>
+        <w:t>{patient.departureAt</w:t>
+      </w:r>
+      <w:r>
+        <w:rPr>
+          <w:sz w:val="20"/>
+          <w:szCs w:val="20"/>
+          <w:rtl w:val="0"/>
+          <w:lang w:val="en-US"/>
+        </w:rPr>
+        <w:t xml:space="preserve"> | date:</w:t>
+      </w:r>
+      <w:r>
+        <w:rPr>
+          <w:sz w:val="20"/>
+          <w:szCs w:val="20"/>
+          <w:rtl w:val="0"/>
+          <w:lang w:val="en-US"/>
+        </w:rPr>
+        <w:t>’</w:t>
+      </w:r>
+      <w:r>
+        <w:rPr>
+          <w:sz w:val="20"/>
+          <w:szCs w:val="20"/>
+          <w:rtl w:val="0"/>
+          <w:lang w:val="en-US"/>
+        </w:rPr>
+        <w:t>D.MM.Y</w:t>
+      </w:r>
+      <w:r>
+        <w:rPr>
+          <w:sz w:val="20"/>
+          <w:szCs w:val="20"/>
+          <w:rtl w:val="0"/>
+          <w:lang w:val="en-US"/>
+        </w:rPr>
+        <w:t>’</w:t>
+      </w:r>
+      <w:r>
+        <w:rPr>
+          <w:sz w:val="20"/>
+          <w:szCs w:val="20"/>
+          <w:rtl w:val="0"/>
+          <w:lang w:val="en-US"/>
+        </w:rPr>
+        <w:t>}</w:t>
       </w:r>
       <w:r>
         <w:rPr>
@@ -942,7 +1014,7 @@
           <w:rtl w:val="0"/>
           <w:lang w:val="en-US"/>
         </w:rPr>
-        <w:t>DD.MM.YYYY</w:t>
+        <w:t>D.MM.Y</w:t>
       </w:r>
       <w:r>
         <w:rPr>

</xml_diff>

<commit_message>
Update wizard, add ability to choose random step while adding epicrisis
</commit_message>
<xml_diff>
--- a/docs/test.docx
+++ b/docs/test.docx
@@ -390,25 +390,16 @@
           <w:rtl w:val="0"/>
           <w:lang w:val="ru-RU"/>
         </w:rPr>
-        <w:t xml:space="preserve">ом кардиологическом отделении с  </w:t>
-      </w:r>
-      <w:r>
-        <w:rPr>
-          <w:sz w:val="20"/>
-          <w:szCs w:val="20"/>
-          <w:rtl w:val="0"/>
-          <w:lang w:val="en-US"/>
-        </w:rPr>
-        <w:t>{patient.arrivalAt</w:t>
-      </w:r>
-      <w:r>
-        <w:rPr>
-          <w:sz w:val="20"/>
-          <w:szCs w:val="20"/>
-          <w:rtl w:val="0"/>
-          <w:lang w:val="en-US"/>
-        </w:rPr>
-        <w:t xml:space="preserve"> | date:</w:t>
+        <w:t xml:space="preserve">ом кардиологическом отделении с </w:t>
+      </w:r>
+      <w:r>
+        <w:rPr>
+          <w:sz w:val="20"/>
+          <w:szCs w:val="20"/>
+          <w:rtl w:val="0"/>
+          <w:lang w:val="en-US"/>
+        </w:rPr>
+        <w:t>{patient.arrivalAt | date:</w:t>
       </w:r>
       <w:r>
         <w:rPr>
@@ -480,16 +471,7 @@
           <w:rtl w:val="0"/>
           <w:lang w:val="en-US"/>
         </w:rPr>
-        <w:t>{patient.departureAt</w:t>
-      </w:r>
-      <w:r>
-        <w:rPr>
-          <w:sz w:val="20"/>
-          <w:szCs w:val="20"/>
-          <w:rtl w:val="0"/>
-          <w:lang w:val="en-US"/>
-        </w:rPr>
-        <w:t xml:space="preserve"> | date:</w:t>
+        <w:t>{patient.departureAt | date:</w:t>
       </w:r>
       <w:r>
         <w:rPr>
@@ -1445,6 +1427,15 @@
           <w:rtl w:val="0"/>
           <w:lang w:val="en-US"/>
         </w:rPr>
+        <w:t xml:space="preserve">УЗИ ОБП </w:t>
+      </w:r>
+      <w:r>
+        <w:rPr>
+          <w:sz w:val="20"/>
+          <w:szCs w:val="20"/>
+          <w:rtl w:val="0"/>
+          <w:lang w:val="en-US"/>
+        </w:rPr>
         <w:t>{usdScopia.obp}</w:t>
       </w:r>
     </w:p>
@@ -1520,6 +1511,15 @@
           <w:rtl w:val="0"/>
           <w:lang w:val="en-US"/>
         </w:rPr>
+        <w:t>УЗИ БЦА</w:t>
+      </w:r>
+      <w:r>
+        <w:rPr>
+          <w:sz w:val="20"/>
+          <w:szCs w:val="20"/>
+          <w:rtl w:val="0"/>
+          <w:lang w:val="en-US"/>
+        </w:rPr>
         <w:t>{usdScopia.bca}</w:t>
       </w:r>
     </w:p>
@@ -1595,6 +1595,15 @@
           <w:rtl w:val="0"/>
           <w:lang w:val="en-US"/>
         </w:rPr>
+        <w:t xml:space="preserve">ФГДС </w:t>
+      </w:r>
+      <w:r>
+        <w:rPr>
+          <w:sz w:val="20"/>
+          <w:szCs w:val="20"/>
+          <w:rtl w:val="0"/>
+          <w:lang w:val="en-US"/>
+        </w:rPr>
         <w:t>{usdScopia.fgds}</w:t>
       </w:r>
     </w:p>
@@ -1670,6 +1679,15 @@
           <w:rtl w:val="0"/>
           <w:lang w:val="en-US"/>
         </w:rPr>
+        <w:t xml:space="preserve">Бронхоскопия </w:t>
+      </w:r>
+      <w:r>
+        <w:rPr>
+          <w:sz w:val="20"/>
+          <w:szCs w:val="20"/>
+          <w:rtl w:val="0"/>
+          <w:lang w:val="en-US"/>
+        </w:rPr>
         <w:t>{usdScopia.bronchoscopy}</w:t>
       </w:r>
     </w:p>
@@ -1820,6 +1838,15 @@
           <w:rtl w:val="0"/>
           <w:lang w:val="en-US"/>
         </w:rPr>
+        <w:t xml:space="preserve">КРГ ОГК </w:t>
+      </w:r>
+      <w:r>
+        <w:rPr>
+          <w:sz w:val="20"/>
+          <w:szCs w:val="20"/>
+          <w:rtl w:val="0"/>
+          <w:lang w:val="en-US"/>
+        </w:rPr>
         <w:t>{xray.crgogk}</w:t>
       </w:r>
     </w:p>
@@ -1895,6 +1922,15 @@
           <w:rtl w:val="0"/>
           <w:lang w:val="en-US"/>
         </w:rPr>
+        <w:t xml:space="preserve">КРГ черепа в двух проекциях </w:t>
+      </w:r>
+      <w:r>
+        <w:rPr>
+          <w:sz w:val="20"/>
+          <w:szCs w:val="20"/>
+          <w:rtl w:val="0"/>
+          <w:lang w:val="en-US"/>
+        </w:rPr>
         <w:t>{xray.crgSkull}</w:t>
       </w:r>
     </w:p>
@@ -1970,6 +2006,51 @@
           <w:rtl w:val="0"/>
           <w:lang w:val="en-US"/>
         </w:rPr>
+        <w:t>Рентгенография правого</w:t>
+      </w:r>
+      <w:r>
+        <w:rPr>
+          <w:sz w:val="20"/>
+          <w:szCs w:val="20"/>
+          <w:rtl w:val="0"/>
+          <w:lang w:val="en-US"/>
+        </w:rPr>
+        <w:t>/</w:t>
+      </w:r>
+      <w:r>
+        <w:rPr>
+          <w:sz w:val="20"/>
+          <w:szCs w:val="20"/>
+          <w:rtl w:val="0"/>
+          <w:lang w:val="en-US"/>
+        </w:rPr>
+        <w:t>левого коленного</w:t>
+      </w:r>
+      <w:r>
+        <w:rPr>
+          <w:sz w:val="20"/>
+          <w:szCs w:val="20"/>
+          <w:rtl w:val="0"/>
+          <w:lang w:val="en-US"/>
+        </w:rPr>
+        <w:t>/</w:t>
+      </w:r>
+      <w:r>
+        <w:rPr>
+          <w:sz w:val="20"/>
+          <w:szCs w:val="20"/>
+          <w:rtl w:val="0"/>
+          <w:lang w:val="en-US"/>
+        </w:rPr>
+        <w:t xml:space="preserve">тазобедренного сустава </w:t>
+      </w:r>
+      <w:r>
+        <w:rPr>
+          <w:sz w:val="20"/>
+          <w:szCs w:val="20"/>
+          <w:rtl w:val="0"/>
+          <w:lang w:val="en-US"/>
+        </w:rPr>
         <w:t>{xray.jointsRoentgenography}</w:t>
       </w:r>
     </w:p>
@@ -2120,6 +2201,15 @@
           <w:rtl w:val="0"/>
           <w:lang w:val="en-US"/>
         </w:rPr>
+        <w:t xml:space="preserve">РКТ головы </w:t>
+      </w:r>
+      <w:r>
+        <w:rPr>
+          <w:sz w:val="20"/>
+          <w:szCs w:val="20"/>
+          <w:rtl w:val="0"/>
+          <w:lang w:val="en-US"/>
+        </w:rPr>
         <w:t>{ct.head}</w:t>
       </w:r>
     </w:p>
@@ -2195,6 +2285,15 @@
           <w:rtl w:val="0"/>
           <w:lang w:val="en-US"/>
         </w:rPr>
+        <w:t xml:space="preserve">РКТ ОГК </w:t>
+      </w:r>
+      <w:r>
+        <w:rPr>
+          <w:sz w:val="20"/>
+          <w:szCs w:val="20"/>
+          <w:rtl w:val="0"/>
+          <w:lang w:val="en-US"/>
+        </w:rPr>
         <w:t>{ct.ogk}</w:t>
       </w:r>
     </w:p>
@@ -2270,6 +2369,33 @@
           <w:rtl w:val="0"/>
           <w:lang w:val="en-US"/>
         </w:rPr>
+        <w:t>РКТ ОБП с контрастирование</w:t>
+      </w:r>
+      <w:r>
+        <w:rPr>
+          <w:sz w:val="20"/>
+          <w:szCs w:val="20"/>
+          <w:rtl w:val="0"/>
+          <w:lang w:val="en-US"/>
+        </w:rPr>
+        <w:t>/</w:t>
+      </w:r>
+      <w:r>
+        <w:rPr>
+          <w:sz w:val="20"/>
+          <w:szCs w:val="20"/>
+          <w:rtl w:val="0"/>
+          <w:lang w:val="en-US"/>
+        </w:rPr>
+        <w:t xml:space="preserve">без контрастирования </w:t>
+      </w:r>
+      <w:r>
+        <w:rPr>
+          <w:sz w:val="20"/>
+          <w:szCs w:val="20"/>
+          <w:rtl w:val="0"/>
+          <w:lang w:val="en-US"/>
+        </w:rPr>
         <w:t>{ct.obp}</w:t>
       </w:r>
     </w:p>
@@ -2420,6 +2546,15 @@
           <w:rtl w:val="0"/>
           <w:lang w:val="en-US"/>
         </w:rPr>
+        <w:t xml:space="preserve">Осмотр офтальмолога </w:t>
+      </w:r>
+      <w:r>
+        <w:rPr>
+          <w:sz w:val="20"/>
+          <w:szCs w:val="20"/>
+          <w:rtl w:val="0"/>
+          <w:lang w:val="en-US"/>
+        </w:rPr>
         <w:t>{examination.ophthalmologist}</w:t>
       </w:r>
     </w:p>
@@ -2495,6 +2630,33 @@
           <w:rtl w:val="0"/>
           <w:lang w:val="en-US"/>
         </w:rPr>
+        <w:t>Осмотр лор</w:t>
+      </w:r>
+      <w:r>
+        <w:rPr>
+          <w:sz w:val="20"/>
+          <w:szCs w:val="20"/>
+          <w:rtl w:val="0"/>
+          <w:lang w:val="en-US"/>
+        </w:rPr>
+        <w:t>-</w:t>
+      </w:r>
+      <w:r>
+        <w:rPr>
+          <w:sz w:val="20"/>
+          <w:szCs w:val="20"/>
+          <w:rtl w:val="0"/>
+          <w:lang w:val="en-US"/>
+        </w:rPr>
+        <w:t xml:space="preserve">врача </w:t>
+      </w:r>
+      <w:r>
+        <w:rPr>
+          <w:sz w:val="20"/>
+          <w:szCs w:val="20"/>
+          <w:rtl w:val="0"/>
+          <w:lang w:val="en-US"/>
+        </w:rPr>
         <w:t>{examination.entDoctor}</w:t>
       </w:r>
     </w:p>
@@ -2570,6 +2732,15 @@
           <w:rtl w:val="0"/>
           <w:lang w:val="en-US"/>
         </w:rPr>
+        <w:t xml:space="preserve">Осмотр уролога </w:t>
+      </w:r>
+      <w:r>
+        <w:rPr>
+          <w:sz w:val="20"/>
+          <w:szCs w:val="20"/>
+          <w:rtl w:val="0"/>
+          <w:lang w:val="en-US"/>
+        </w:rPr>
         <w:t>{examination.urological}</w:t>
       </w:r>
     </w:p>
@@ -2645,6 +2816,15 @@
           <w:rtl w:val="0"/>
           <w:lang w:val="en-US"/>
         </w:rPr>
+        <w:t xml:space="preserve">Осмотр физеотерапевта </w:t>
+      </w:r>
+      <w:r>
+        <w:rPr>
+          <w:sz w:val="20"/>
+          <w:szCs w:val="20"/>
+          <w:rtl w:val="0"/>
+          <w:lang w:val="en-US"/>
+        </w:rPr>
         <w:t>{examination.physiotherapist}</w:t>
       </w:r>
     </w:p>
@@ -2720,6 +2900,15 @@
           <w:rtl w:val="0"/>
           <w:lang w:val="en-US"/>
         </w:rPr>
+        <w:t xml:space="preserve">Осмотр психиатра </w:t>
+      </w:r>
+      <w:r>
+        <w:rPr>
+          <w:sz w:val="20"/>
+          <w:szCs w:val="20"/>
+          <w:rtl w:val="0"/>
+          <w:lang w:val="en-US"/>
+        </w:rPr>
         <w:t>{examination.psychiatric}</w:t>
       </w:r>
     </w:p>
@@ -2795,6 +2984,15 @@
           <w:rtl w:val="0"/>
           <w:lang w:val="en-US"/>
         </w:rPr>
+        <w:t xml:space="preserve">Осмотр хирурга </w:t>
+      </w:r>
+      <w:r>
+        <w:rPr>
+          <w:sz w:val="20"/>
+          <w:szCs w:val="20"/>
+          <w:rtl w:val="0"/>
+          <w:lang w:val="en-US"/>
+        </w:rPr>
         <w:t>{examination.surgeon}</w:t>
       </w:r>
     </w:p>
@@ -2870,6 +3068,15 @@
           <w:rtl w:val="0"/>
           <w:lang w:val="en-US"/>
         </w:rPr>
+        <w:t xml:space="preserve">Осмотр онколога </w:t>
+      </w:r>
+      <w:r>
+        <w:rPr>
+          <w:sz w:val="20"/>
+          <w:szCs w:val="20"/>
+          <w:rtl w:val="0"/>
+          <w:lang w:val="en-US"/>
+        </w:rPr>
         <w:t>{examination.oncologist}</w:t>
       </w:r>
     </w:p>
@@ -2938,6 +3145,15 @@
           <w:lang w:val="en-US"/>
         </w:rPr>
       </w:pPr>
+      <w:r>
+        <w:rPr>
+          <w:sz w:val="20"/>
+          <w:szCs w:val="20"/>
+          <w:rtl w:val="0"/>
+          <w:lang w:val="en-US"/>
+        </w:rPr>
+        <w:t xml:space="preserve">Осмотр акушерки </w:t>
+      </w:r>
       <w:r>
         <w:rPr>
           <w:sz w:val="20"/>

</xml_diff>

<commit_message>
Add dictionary inputs and update react
</commit_message>
<xml_diff>
--- a/docs/test.docx
+++ b/docs/test.docx
@@ -3353,6 +3353,15 @@
           <w:lang w:val="en-US"/>
         </w:rPr>
       </w:pPr>
+      <w:r>
+        <w:rPr>
+          <w:sz w:val="20"/>
+          <w:szCs w:val="20"/>
+          <w:rtl w:val="0"/>
+          <w:lang w:val="en-US"/>
+        </w:rPr>
+        <w:t xml:space="preserve">{name} </w:t>
+      </w:r>
       <w:r>
         <w:rPr>
           <w:sz w:val="20"/>

</xml_diff>